<commit_message>
diagramme de contexte modifie
</commit_message>
<xml_diff>
--- a/solution_technique.docx
+++ b/solution_technique.docx
@@ -585,7 +585,25 @@
           <w:sz w:val="24"/>
           <w:szCs w:val="24"/>
         </w:rPr>
-        <w:t>Le texte fait clairement état de 3 types de personnes qui auront une utilité de la</w:t>
+        <w:t xml:space="preserve">Le texte fait clairement état de </w:t>
+      </w:r>
+      <w:r>
+        <w:rPr>
+          <w:rFonts w:ascii="SourceSansPro-Light" w:hAnsi="SourceSansPro-Light" w:cs="SourceSansPro-Light"/>
+          <w:color w:val="000000"/>
+          <w:sz w:val="24"/>
+          <w:szCs w:val="24"/>
+        </w:rPr>
+        <w:t>4</w:t>
+      </w:r>
+      <w:r>
+        <w:rPr>
+          <w:rFonts w:ascii="SourceSansPro-Light" w:hAnsi="SourceSansPro-Light" w:cs="SourceSansPro-Light"/>
+          <w:color w:val="000000"/>
+          <w:sz w:val="24"/>
+          <w:szCs w:val="24"/>
+        </w:rPr>
+        <w:t xml:space="preserve"> types de personnes qui auront une utilité de la</w:t>
       </w:r>
       <w:r>
         <w:rPr>
@@ -640,16 +658,16 @@
           <w:sz w:val="24"/>
           <w:szCs w:val="24"/>
         </w:rPr>
-        <w:t xml:space="preserve">Le </w:t>
-      </w:r>
-      <w:r>
-        <w:rPr>
-          <w:rFonts w:ascii="SourceSansPro-Light" w:hAnsi="SourceSansPro-Light" w:cs="SourceSansPro-Light"/>
-          <w:color w:val="000000"/>
-          <w:sz w:val="24"/>
-          <w:szCs w:val="24"/>
-        </w:rPr>
-        <w:t>chef :</w:t>
+        <w:t>Administration</w:t>
+      </w:r>
+      <w:r>
+        <w:rPr>
+          <w:rFonts w:ascii="SourceSansPro-Light" w:hAnsi="SourceSansPro-Light" w:cs="SourceSansPro-Light"/>
+          <w:color w:val="000000"/>
+          <w:sz w:val="24"/>
+          <w:szCs w:val="24"/>
+        </w:rPr>
+        <w:t xml:space="preserve"> :</w:t>
       </w:r>
     </w:p>
     <w:p>
@@ -674,6 +692,90 @@
         </w:rPr>
         <w:t>-élabore chaque jour 2 plats et 2 desserts</w:t>
       </w:r>
+      <w:r>
+        <w:rPr>
+          <w:rFonts w:ascii="SourceSansPro-Light" w:hAnsi="SourceSansPro-Light" w:cs="SourceSansPro-Light"/>
+          <w:color w:val="000000"/>
+          <w:sz w:val="24"/>
+          <w:szCs w:val="24"/>
+        </w:rPr>
+        <w:t xml:space="preserve"> avec les chefs</w:t>
+      </w:r>
+    </w:p>
+    <w:p>
+      <w:pPr>
+        <w:autoSpaceDE w:val="0"/>
+        <w:autoSpaceDN w:val="0"/>
+        <w:adjustRightInd w:val="0"/>
+        <w:spacing w:after="0" w:line="240" w:lineRule="auto"/>
+        <w:rPr>
+          <w:rFonts w:ascii="SourceSansPro-Light" w:hAnsi="SourceSansPro-Light" w:cs="SourceSansPro-Light"/>
+          <w:color w:val="000000"/>
+          <w:sz w:val="24"/>
+          <w:szCs w:val="24"/>
+        </w:rPr>
+      </w:pPr>
+      <w:r>
+        <w:rPr>
+          <w:rFonts w:ascii="SourceSansPro-Light" w:hAnsi="SourceSansPro-Light" w:cs="SourceSansPro-Light"/>
+          <w:color w:val="000000"/>
+          <w:sz w:val="24"/>
+          <w:szCs w:val="24"/>
+        </w:rPr>
+        <w:t>-</w:t>
+      </w:r>
+      <w:r>
+        <w:rPr>
+          <w:rFonts w:ascii="SourceSansPro-Light" w:hAnsi="SourceSansPro-Light" w:cs="SourceSansPro-Light"/>
+          <w:color w:val="000000"/>
+          <w:sz w:val="24"/>
+          <w:szCs w:val="24"/>
+        </w:rPr>
+        <w:t>gère</w:t>
+      </w:r>
+      <w:r>
+        <w:rPr>
+          <w:rFonts w:ascii="SourceSansPro-Light" w:hAnsi="SourceSansPro-Light" w:cs="SourceSansPro-Light"/>
+          <w:color w:val="000000"/>
+          <w:sz w:val="24"/>
+          <w:szCs w:val="24"/>
+        </w:rPr>
+        <w:t xml:space="preserve"> les menus</w:t>
+      </w:r>
+    </w:p>
+    <w:p>
+      <w:pPr>
+        <w:autoSpaceDE w:val="0"/>
+        <w:autoSpaceDN w:val="0"/>
+        <w:adjustRightInd w:val="0"/>
+        <w:spacing w:after="0" w:line="240" w:lineRule="auto"/>
+        <w:rPr>
+          <w:rFonts w:ascii="SourceSansPro-Light" w:hAnsi="SourceSansPro-Light" w:cs="SourceSansPro-Light"/>
+          <w:color w:val="000000"/>
+          <w:sz w:val="24"/>
+          <w:szCs w:val="24"/>
+        </w:rPr>
+      </w:pPr>
+      <w:r>
+        <w:rPr>
+          <w:rFonts w:ascii="SourceSansPro-Light" w:hAnsi="SourceSansPro-Light" w:cs="SourceSansPro-Light"/>
+          <w:color w:val="000000"/>
+          <w:sz w:val="24"/>
+          <w:szCs w:val="24"/>
+        </w:rPr>
+        <w:t>-consulte les</w:t>
+      </w:r>
+      <w:bookmarkStart w:id="0" w:name="_GoBack"/>
+      <w:bookmarkEnd w:id="0"/>
+      <w:r>
+        <w:rPr>
+          <w:rFonts w:ascii="SourceSansPro-Light" w:hAnsi="SourceSansPro-Light" w:cs="SourceSansPro-Light"/>
+          <w:color w:val="000000"/>
+          <w:sz w:val="24"/>
+          <w:szCs w:val="24"/>
+        </w:rPr>
+        <w:t xml:space="preserve"> commandes</w:t>
+      </w:r>
     </w:p>
     <w:p>
       <w:pPr>
@@ -860,30 +962,21 @@
         <w:autoSpaceDN w:val="0"/>
         <w:adjustRightInd w:val="0"/>
         <w:spacing w:after="0" w:line="240" w:lineRule="auto"/>
-        <w:rPr>
-          <w:rFonts w:ascii="SourceSansPro-Light" w:hAnsi="SourceSansPro-Light" w:cs="SourceSansPro-Light"/>
-          <w:color w:val="000000"/>
-          <w:sz w:val="24"/>
-          <w:szCs w:val="24"/>
-        </w:rPr>
-      </w:pPr>
-      <w:r>
-        <w:rPr>
-          <w:rFonts w:ascii="SourceSansPro-Light" w:hAnsi="SourceSansPro-Light" w:cs="SourceSansPro-Light"/>
-          <w:color w:val="000000"/>
-          <w:sz w:val="24"/>
-          <w:szCs w:val="24"/>
-        </w:rPr>
-        <w:t>-</w:t>
-      </w:r>
-      <w:r>
         <w:rPr>
           <w:rFonts w:ascii="Arial" w:hAnsi="Arial" w:cs="Arial"/>
           <w:sz w:val="23"/>
           <w:szCs w:val="23"/>
           <w:shd w:val="clear" w:color="auto" w:fill="FFFFFF"/>
         </w:rPr>
-        <w:t xml:space="preserve"> </w:t>
+      </w:pPr>
+      <w:r>
+        <w:rPr>
+          <w:rFonts w:ascii="SourceSansPro-Light" w:hAnsi="SourceSansPro-Light" w:cs="SourceSansPro-Light"/>
+          <w:color w:val="000000"/>
+          <w:sz w:val="24"/>
+          <w:szCs w:val="24"/>
+        </w:rPr>
+        <w:t>-</w:t>
       </w:r>
       <w:r>
         <w:rPr>
@@ -892,7 +985,7 @@
           <w:szCs w:val="23"/>
           <w:shd w:val="clear" w:color="auto" w:fill="FFFFFF"/>
         </w:rPr>
-        <w:t xml:space="preserve">le livreur </w:t>
+        <w:t xml:space="preserve"> </w:t>
       </w:r>
       <w:r>
         <w:rPr>
@@ -901,6 +994,15 @@
           <w:szCs w:val="23"/>
           <w:shd w:val="clear" w:color="auto" w:fill="FFFFFF"/>
         </w:rPr>
+        <w:t xml:space="preserve">le livreur </w:t>
+      </w:r>
+      <w:r>
+        <w:rPr>
+          <w:rFonts w:ascii="Arial" w:hAnsi="Arial" w:cs="Arial"/>
+          <w:sz w:val="23"/>
+          <w:szCs w:val="23"/>
+          <w:shd w:val="clear" w:color="auto" w:fill="FFFFFF"/>
+        </w:rPr>
         <w:t xml:space="preserve"> à domicile qui "maraude"  dans les rues en attendant une livraison</w:t>
       </w:r>
     </w:p>
@@ -911,10 +1013,10 @@
         <w:adjustRightInd w:val="0"/>
         <w:spacing w:after="0" w:line="240" w:lineRule="auto"/>
         <w:rPr>
-          <w:rFonts w:ascii="SourceSansPro-Light" w:hAnsi="SourceSansPro-Light" w:cs="SourceSansPro-Light"/>
-          <w:color w:val="000000"/>
-          <w:sz w:val="24"/>
-          <w:szCs w:val="24"/>
+          <w:rFonts w:ascii="Arial" w:hAnsi="Arial" w:cs="Arial"/>
+          <w:sz w:val="23"/>
+          <w:szCs w:val="23"/>
+          <w:shd w:val="clear" w:color="auto" w:fill="FFFFFF"/>
         </w:rPr>
       </w:pPr>
     </w:p>
@@ -1006,19 +1108,9 @@
           <w:sz w:val="24"/>
           <w:szCs w:val="24"/>
         </w:rPr>
-        <w:t xml:space="preserve">D’autre part, il y aura une consultation de données fournies par un autre système : </w:t>
-      </w:r>
-      <w:proofErr w:type="spellStart"/>
-      <w:r>
-        <w:rPr>
-          <w:rFonts w:ascii="SourceSansPro-Light" w:hAnsi="SourceSansPro-Light" w:cs="SourceSansPro-Light"/>
-          <w:color w:val="000000"/>
-          <w:sz w:val="24"/>
-          <w:szCs w:val="24"/>
-        </w:rPr>
-        <w:t>ExpressFood</w:t>
-      </w:r>
-      <w:proofErr w:type="spellEnd"/>
+        <w:lastRenderedPageBreak/>
+        <w:t>Le système bancaire pour payer la commande</w:t>
+      </w:r>
       <w:r>
         <w:rPr>
           <w:rFonts w:ascii="SourceSansPro-Light" w:hAnsi="SourceSansPro-Light" w:cs="SourceSansPro-Light"/>
@@ -1194,9 +1286,9 @@
         </w:rPr>
         <w:drawing>
           <wp:inline distT="0" distB="0" distL="0" distR="0">
-            <wp:extent cx="4846320" cy="2651760"/>
-            <wp:effectExtent l="0" t="0" r="0" b="0"/>
-            <wp:docPr id="1" name="Image 1"/>
+            <wp:extent cx="4791075" cy="3590925"/>
+            <wp:effectExtent l="0" t="0" r="9525" b="9525"/>
+            <wp:docPr id="3" name="Image 3"/>
             <wp:cNvGraphicFramePr>
               <a:graphicFrameLocks xmlns:a="http://schemas.openxmlformats.org/drawingml/2006/main" noChangeAspect="1"/>
             </wp:cNvGraphicFramePr>
@@ -1204,7 +1296,7 @@
               <a:graphicData uri="http://schemas.openxmlformats.org/drawingml/2006/picture">
                 <pic:pic xmlns:pic="http://schemas.openxmlformats.org/drawingml/2006/picture">
                   <pic:nvPicPr>
-                    <pic:cNvPr id="0" name="Picture 1"/>
+                    <pic:cNvPr id="0" name="Picture 2"/>
                     <pic:cNvPicPr>
                       <a:picLocks noChangeAspect="1" noChangeArrowheads="1"/>
                     </pic:cNvPicPr>
@@ -1225,7 +1317,7 @@
                   <pic:spPr bwMode="auto">
                     <a:xfrm>
                       <a:off x="0" y="0"/>
-                      <a:ext cx="4846320" cy="2651760"/>
+                      <a:ext cx="4791075" cy="3590925"/>
                     </a:xfrm>
                     <a:prstGeom prst="rect">
                       <a:avLst/>
@@ -1241,8 +1333,6 @@
           </wp:inline>
         </w:drawing>
       </w:r>
-      <w:bookmarkStart w:id="0" w:name="_GoBack"/>
-      <w:bookmarkEnd w:id="0"/>
     </w:p>
     <w:sectPr>
       <w:pgSz w:w="11906" w:h="16838"/>

</xml_diff>

<commit_message>
mise a jour du 13-06-2017
</commit_message>
<xml_diff>
--- a/solution_technique.docx
+++ b/solution_technique.docx
@@ -4,34 +4,10 @@
   <w:body>
     <w:p>
       <w:pPr>
-        <w:autoSpaceDE w:val="0"/>
-        <w:autoSpaceDN w:val="0"/>
-        <w:adjustRightInd w:val="0"/>
-        <w:spacing w:after="0" w:line="240" w:lineRule="auto"/>
-        <w:rPr>
-          <w:rFonts w:ascii="SourceSansPro-Regular" w:hAnsi="SourceSansPro-Regular" w:cs="SourceSansPro-Regular"/>
-          <w:color w:val="B3052F"/>
-          <w:sz w:val="32"/>
-          <w:szCs w:val="32"/>
-        </w:rPr>
-      </w:pPr>
-      <w:r>
-        <w:rPr>
-          <w:rFonts w:ascii="SourceSansPro-Regular" w:hAnsi="SourceSansPro-Regular" w:cs="SourceSansPro-Regular"/>
-          <w:color w:val="B3052F"/>
-          <w:sz w:val="40"/>
-          <w:szCs w:val="40"/>
-        </w:rPr>
-        <w:t>R</w:t>
-      </w:r>
-      <w:r>
-        <w:rPr>
-          <w:rFonts w:ascii="SourceSansPro-Regular" w:hAnsi="SourceSansPro-Regular" w:cs="SourceSansPro-Regular"/>
-          <w:color w:val="B3052F"/>
-          <w:sz w:val="32"/>
-          <w:szCs w:val="32"/>
-        </w:rPr>
-        <w:t>EALISER LE DIAGRAMME DE CONTEXTE</w:t>
+        <w:pStyle w:val="titre1nstyle"/>
+      </w:pPr>
+      <w:r>
+        <w:t>REALISER LE DIAGRAMME DE CONTEXTE</w:t>
       </w:r>
     </w:p>
     <w:p>
@@ -565,16 +541,16 @@
           <w:sz w:val="24"/>
           <w:szCs w:val="24"/>
         </w:rPr>
-        <w:t xml:space="preserve">Le texte fait clairement état de </w:t>
-      </w:r>
-      <w:r>
-        <w:rPr>
-          <w:rFonts w:ascii="SourceSansPro-Light" w:hAnsi="SourceSansPro-Light" w:cs="SourceSansPro-Light"/>
-          <w:color w:val="000000"/>
-          <w:sz w:val="24"/>
-          <w:szCs w:val="24"/>
-        </w:rPr>
-        <w:t>3</w:t>
+        <w:t>Le texte fait clairement état de</w:t>
+      </w:r>
+      <w:r>
+        <w:rPr>
+          <w:rFonts w:ascii="SourceSansPro-Light" w:hAnsi="SourceSansPro-Light" w:cs="SourceSansPro-Light"/>
+          <w:color w:val="000000"/>
+          <w:sz w:val="24"/>
+          <w:szCs w:val="24"/>
+        </w:rPr>
+        <w:t xml:space="preserve"> plusieurs </w:t>
       </w:r>
       <w:r>
         <w:rPr>
@@ -812,7 +788,16 @@
           <w:sz w:val="24"/>
           <w:szCs w:val="24"/>
         </w:rPr>
-        <w:t xml:space="preserve"> S’inscrire sur le site</w:t>
+        <w:t>s</w:t>
+      </w:r>
+      <w:r>
+        <w:rPr>
+          <w:rFonts w:ascii="SourceSansPro-Light" w:hAnsi="SourceSansPro-Light" w:cs="SourceSansPro-Light"/>
+          <w:color w:val="000000"/>
+          <w:sz w:val="24"/>
+          <w:szCs w:val="24"/>
+        </w:rPr>
+        <w:t>’inscrire sur le site</w:t>
       </w:r>
     </w:p>
     <w:p>
@@ -844,7 +829,16 @@
           <w:sz w:val="24"/>
           <w:szCs w:val="24"/>
         </w:rPr>
-        <w:t xml:space="preserve"> Commander une pizza</w:t>
+        <w:t>c</w:t>
+      </w:r>
+      <w:r>
+        <w:rPr>
+          <w:rFonts w:ascii="SourceSansPro-Light" w:hAnsi="SourceSansPro-Light" w:cs="SourceSansPro-Light"/>
+          <w:color w:val="000000"/>
+          <w:sz w:val="24"/>
+          <w:szCs w:val="24"/>
+        </w:rPr>
+        <w:t>ommander une pizza</w:t>
       </w:r>
     </w:p>
     <w:p>
@@ -876,16 +870,16 @@
           <w:sz w:val="24"/>
           <w:szCs w:val="24"/>
         </w:rPr>
-        <w:t xml:space="preserve"> </w:t>
-      </w:r>
-      <w:r>
-        <w:rPr>
-          <w:rFonts w:ascii="SourceSansPro-Light" w:hAnsi="SourceSansPro-Light" w:cs="SourceSansPro-Light"/>
-          <w:color w:val="000000"/>
-          <w:sz w:val="24"/>
-          <w:szCs w:val="24"/>
-        </w:rPr>
-        <w:t>Commander un dessert</w:t>
+        <w:t>c</w:t>
+      </w:r>
+      <w:r>
+        <w:rPr>
+          <w:rFonts w:ascii="SourceSansPro-Light" w:hAnsi="SourceSansPro-Light" w:cs="SourceSansPro-Light"/>
+          <w:color w:val="000000"/>
+          <w:sz w:val="24"/>
+          <w:szCs w:val="24"/>
+        </w:rPr>
+        <w:t>ommander un dessert</w:t>
       </w:r>
     </w:p>
     <w:p>
@@ -954,7 +948,7 @@
           <w:szCs w:val="23"/>
           <w:shd w:val="clear" w:color="auto" w:fill="FFFFFF"/>
         </w:rPr>
-        <w:t xml:space="preserve"> </w:t>
+        <w:t xml:space="preserve">le livreur </w:t>
       </w:r>
       <w:r>
         <w:rPr>
@@ -963,16 +957,76 @@
           <w:szCs w:val="23"/>
           <w:shd w:val="clear" w:color="auto" w:fill="FFFFFF"/>
         </w:rPr>
-        <w:t xml:space="preserve">le livreur </w:t>
-      </w:r>
-      <w:r>
+        <w:t xml:space="preserve"> à domicile </w:t>
+      </w:r>
+    </w:p>
+    <w:p>
+      <w:pPr>
+        <w:autoSpaceDE w:val="0"/>
+        <w:autoSpaceDN w:val="0"/>
+        <w:adjustRightInd w:val="0"/>
+        <w:spacing w:after="0" w:line="240" w:lineRule="auto"/>
         <w:rPr>
           <w:rFonts w:ascii="Arial" w:hAnsi="Arial" w:cs="Arial"/>
           <w:sz w:val="23"/>
           <w:szCs w:val="23"/>
           <w:shd w:val="clear" w:color="auto" w:fill="FFFFFF"/>
         </w:rPr>
-        <w:t xml:space="preserve"> à domicile qui "maraude"  dans les rues en attendant une livraison</w:t>
+      </w:pPr>
+    </w:p>
+    <w:p>
+      <w:pPr>
+        <w:autoSpaceDE w:val="0"/>
+        <w:autoSpaceDN w:val="0"/>
+        <w:adjustRightInd w:val="0"/>
+        <w:spacing w:after="0" w:line="240" w:lineRule="auto"/>
+        <w:rPr>
+          <w:rFonts w:ascii="Arial" w:hAnsi="Arial" w:cs="Arial"/>
+          <w:sz w:val="23"/>
+          <w:szCs w:val="23"/>
+          <w:shd w:val="clear" w:color="auto" w:fill="FFFFFF"/>
+        </w:rPr>
+      </w:pPr>
+      <w:r>
+        <w:rPr>
+          <w:rFonts w:ascii="Arial" w:hAnsi="Arial" w:cs="Arial"/>
+          <w:sz w:val="23"/>
+          <w:szCs w:val="23"/>
+          <w:shd w:val="clear" w:color="auto" w:fill="FFFFFF"/>
+        </w:rPr>
+        <w:t>L’internaute :</w:t>
+      </w:r>
+    </w:p>
+    <w:p>
+      <w:pPr>
+        <w:autoSpaceDE w:val="0"/>
+        <w:autoSpaceDN w:val="0"/>
+        <w:adjustRightInd w:val="0"/>
+        <w:spacing w:after="0" w:line="240" w:lineRule="auto"/>
+        <w:rPr>
+          <w:rFonts w:ascii="Arial" w:hAnsi="Arial" w:cs="Arial"/>
+          <w:sz w:val="23"/>
+          <w:szCs w:val="23"/>
+          <w:shd w:val="clear" w:color="auto" w:fill="FFFFFF"/>
+        </w:rPr>
+      </w:pPr>
+      <w:r>
+        <w:rPr>
+          <w:rFonts w:ascii="Arial" w:hAnsi="Arial" w:cs="Arial"/>
+          <w:sz w:val="23"/>
+          <w:szCs w:val="23"/>
+          <w:shd w:val="clear" w:color="auto" w:fill="FFFFFF"/>
+        </w:rPr>
+        <w:t>-</w:t>
+      </w:r>
+      <w:r>
+        <w:rPr>
+          <w:rFonts w:ascii="Arial" w:hAnsi="Arial" w:cs="Arial"/>
+          <w:sz w:val="23"/>
+          <w:szCs w:val="23"/>
+          <w:shd w:val="clear" w:color="auto" w:fill="FFFFFF"/>
+        </w:rPr>
+        <w:t>se connecte sur le site</w:t>
       </w:r>
     </w:p>
     <w:p>
@@ -1035,49 +1089,84 @@
           <w:sz w:val="28"/>
           <w:szCs w:val="28"/>
         </w:rPr>
-        <w:t>L’</w:t>
+        <w:lastRenderedPageBreak/>
+        <w:t>L</w:t>
       </w:r>
       <w:r>
         <w:rPr>
           <w:rFonts w:ascii="SourceSansPro-Regular" w:hAnsi="SourceSansPro-Regular" w:cs="SourceSansPro-Regular"/>
           <w:color w:val="610C13"/>
-        </w:rPr>
-        <w:t>ACTEUR SECONDAIRE</w:t>
-      </w:r>
-    </w:p>
-    <w:p>
-      <w:pPr>
-        <w:autoSpaceDE w:val="0"/>
-        <w:autoSpaceDN w:val="0"/>
-        <w:adjustRightInd w:val="0"/>
-        <w:spacing w:after="0" w:line="240" w:lineRule="auto"/>
+          <w:sz w:val="28"/>
+          <w:szCs w:val="28"/>
+        </w:rPr>
+        <w:t xml:space="preserve">ES </w:t>
+      </w:r>
+      <w:r>
         <w:rPr>
           <w:rFonts w:ascii="SourceSansPro-Regular" w:hAnsi="SourceSansPro-Regular" w:cs="SourceSansPro-Regular"/>
           <w:color w:val="610C13"/>
         </w:rPr>
-      </w:pPr>
-    </w:p>
-    <w:p>
-      <w:pPr>
-        <w:autoSpaceDE w:val="0"/>
-        <w:autoSpaceDN w:val="0"/>
-        <w:adjustRightInd w:val="0"/>
-        <w:spacing w:after="0" w:line="240" w:lineRule="auto"/>
-        <w:rPr>
-          <w:rFonts w:ascii="SourceSansPro-Light" w:hAnsi="SourceSansPro-Light" w:cs="SourceSansPro-Light"/>
-          <w:color w:val="000000"/>
-          <w:sz w:val="24"/>
-          <w:szCs w:val="24"/>
-        </w:rPr>
-      </w:pPr>
-      <w:r>
-        <w:rPr>
-          <w:rFonts w:ascii="SourceSansPro-Light" w:hAnsi="SourceSansPro-Light" w:cs="SourceSansPro-Light"/>
-          <w:color w:val="000000"/>
-          <w:sz w:val="24"/>
-          <w:szCs w:val="24"/>
-        </w:rPr>
-        <w:lastRenderedPageBreak/>
+        <w:t>ACTEUR</w:t>
+      </w:r>
+      <w:r>
+        <w:rPr>
+          <w:rFonts w:ascii="SourceSansPro-Regular" w:hAnsi="SourceSansPro-Regular" w:cs="SourceSansPro-Regular"/>
+          <w:color w:val="610C13"/>
+        </w:rPr>
+        <w:t>S</w:t>
+      </w:r>
+      <w:r>
+        <w:rPr>
+          <w:rFonts w:ascii="SourceSansPro-Regular" w:hAnsi="SourceSansPro-Regular" w:cs="SourceSansPro-Regular"/>
+          <w:color w:val="610C13"/>
+        </w:rPr>
+        <w:t xml:space="preserve"> SECONDAIRE</w:t>
+      </w:r>
+      <w:r>
+        <w:rPr>
+          <w:rFonts w:ascii="SourceSansPro-Regular" w:hAnsi="SourceSansPro-Regular" w:cs="SourceSansPro-Regular"/>
+          <w:color w:val="610C13"/>
+        </w:rPr>
+        <w:t>S</w:t>
+      </w:r>
+    </w:p>
+    <w:p>
+      <w:pPr>
+        <w:autoSpaceDE w:val="0"/>
+        <w:autoSpaceDN w:val="0"/>
+        <w:adjustRightInd w:val="0"/>
+        <w:spacing w:after="0" w:line="240" w:lineRule="auto"/>
+        <w:rPr>
+          <w:rFonts w:ascii="SourceSansPro-Regular" w:hAnsi="SourceSansPro-Regular" w:cs="SourceSansPro-Regular"/>
+          <w:color w:val="610C13"/>
+        </w:rPr>
+      </w:pPr>
+    </w:p>
+    <w:p>
+      <w:pPr>
+        <w:pStyle w:val="Paragraphedeliste"/>
+        <w:numPr>
+          <w:ilvl w:val="0"/>
+          <w:numId w:val="1"/>
+        </w:numPr>
+        <w:autoSpaceDE w:val="0"/>
+        <w:autoSpaceDN w:val="0"/>
+        <w:adjustRightInd w:val="0"/>
+        <w:spacing w:after="0" w:line="240" w:lineRule="auto"/>
+        <w:rPr>
+          <w:rFonts w:ascii="SourceSansPro-Light" w:hAnsi="SourceSansPro-Light" w:cs="SourceSansPro-Light"/>
+          <w:color w:val="000000"/>
+          <w:sz w:val="24"/>
+          <w:szCs w:val="24"/>
+        </w:rPr>
+      </w:pPr>
+      <w:r>
+        <w:rPr>
+          <w:rFonts w:ascii="SourceSansPro-Light" w:hAnsi="SourceSansPro-Light" w:cs="SourceSansPro-Light"/>
+          <w:color w:val="000000"/>
+          <w:sz w:val="24"/>
+          <w:szCs w:val="24"/>
+        </w:rPr>
         <w:t>Le système bancaire pour payer la commande</w:t>
       </w:r>
       <w:r>
@@ -1125,6 +1214,61 @@
         </w:rPr>
         <w:t>.</w:t>
       </w:r>
+    </w:p>
+    <w:p>
+      <w:pPr>
+        <w:autoSpaceDE w:val="0"/>
+        <w:autoSpaceDN w:val="0"/>
+        <w:adjustRightInd w:val="0"/>
+        <w:spacing w:after="0" w:line="240" w:lineRule="auto"/>
+        <w:rPr>
+          <w:rFonts w:ascii="SourceSansPro-Light" w:hAnsi="SourceSansPro-Light" w:cs="SourceSansPro-Light"/>
+          <w:color w:val="000000"/>
+          <w:sz w:val="24"/>
+          <w:szCs w:val="24"/>
+        </w:rPr>
+      </w:pPr>
+      <w:bookmarkStart w:id="0" w:name="_GoBack"/>
+      <w:bookmarkEnd w:id="0"/>
+    </w:p>
+    <w:p>
+      <w:pPr>
+        <w:pStyle w:val="Paragraphedeliste"/>
+        <w:numPr>
+          <w:ilvl w:val="0"/>
+          <w:numId w:val="1"/>
+        </w:numPr>
+        <w:autoSpaceDE w:val="0"/>
+        <w:autoSpaceDN w:val="0"/>
+        <w:adjustRightInd w:val="0"/>
+        <w:spacing w:after="0" w:line="240" w:lineRule="auto"/>
+        <w:rPr>
+          <w:rFonts w:ascii="SourceSansPro-Light" w:hAnsi="SourceSansPro-Light" w:cs="SourceSansPro-Light"/>
+          <w:color w:val="000000"/>
+          <w:sz w:val="24"/>
+          <w:szCs w:val="24"/>
+        </w:rPr>
+      </w:pPr>
+      <w:r>
+        <w:rPr>
+          <w:rFonts w:ascii="SourceSansPro-Light" w:hAnsi="SourceSansPro-Light" w:cs="SourceSansPro-Light"/>
+          <w:color w:val="000000"/>
+          <w:sz w:val="24"/>
+          <w:szCs w:val="24"/>
+        </w:rPr>
+        <w:t xml:space="preserve">Un système de géolocalisation GPS : Google </w:t>
+      </w:r>
+      <w:proofErr w:type="spellStart"/>
+      <w:r>
+        <w:rPr>
+          <w:rFonts w:ascii="SourceSansPro-Light" w:hAnsi="SourceSansPro-Light" w:cs="SourceSansPro-Light"/>
+          <w:color w:val="000000"/>
+          <w:sz w:val="24"/>
+          <w:szCs w:val="24"/>
+        </w:rPr>
+        <w:t>Map</w:t>
+      </w:r>
+      <w:proofErr w:type="spellEnd"/>
     </w:p>
     <w:p>
       <w:pPr>
@@ -1171,19 +1315,28 @@
         </w:rPr>
         <w:t>E DIAGRAMME</w:t>
       </w:r>
-    </w:p>
-    <w:p>
-      <w:pPr>
-        <w:autoSpaceDE w:val="0"/>
-        <w:autoSpaceDN w:val="0"/>
-        <w:adjustRightInd w:val="0"/>
-        <w:spacing w:after="0" w:line="240" w:lineRule="auto"/>
+      <w:r>
         <w:rPr>
           <w:rFonts w:ascii="SourceSansPro-Light" w:hAnsi="SourceSansPro-Light" w:cs="SourceSansPro-Light"/>
           <w:color w:val="E74422"/>
           <w:sz w:val="29"/>
           <w:szCs w:val="29"/>
         </w:rPr>
+        <w:t xml:space="preserve"> DE CONTEXTE</w:t>
+      </w:r>
+    </w:p>
+    <w:p>
+      <w:pPr>
+        <w:autoSpaceDE w:val="0"/>
+        <w:autoSpaceDN w:val="0"/>
+        <w:adjustRightInd w:val="0"/>
+        <w:spacing w:after="0" w:line="240" w:lineRule="auto"/>
+        <w:rPr>
+          <w:rFonts w:ascii="SourceSansPro-Light" w:hAnsi="SourceSansPro-Light" w:cs="SourceSansPro-Light"/>
+          <w:color w:val="E74422"/>
+          <w:sz w:val="29"/>
+          <w:szCs w:val="29"/>
+        </w:rPr>
       </w:pPr>
     </w:p>
     <w:p>
@@ -1255,9 +1408,9 @@
         </w:rPr>
         <w:drawing>
           <wp:inline distT="0" distB="0" distL="0" distR="0">
-            <wp:extent cx="5756910" cy="3196590"/>
-            <wp:effectExtent l="0" t="0" r="0" b="3810"/>
-            <wp:docPr id="1" name="Image 1"/>
+            <wp:extent cx="5756910" cy="3694430"/>
+            <wp:effectExtent l="0" t="0" r="0" b="1270"/>
+            <wp:docPr id="2" name="Image 2"/>
             <wp:cNvGraphicFramePr>
               <a:graphicFrameLocks xmlns:a="http://schemas.openxmlformats.org/drawingml/2006/main" noChangeAspect="1"/>
             </wp:cNvGraphicFramePr>
@@ -1286,7 +1439,7 @@
                   <pic:spPr bwMode="auto">
                     <a:xfrm>
                       <a:off x="0" y="0"/>
-                      <a:ext cx="5756910" cy="3196590"/>
+                      <a:ext cx="5756910" cy="3694430"/>
                     </a:xfrm>
                     <a:prstGeom prst="rect">
                       <a:avLst/>
@@ -1310,17 +1463,6 @@
         <w:adjustRightInd w:val="0"/>
         <w:spacing w:after="0" w:line="240" w:lineRule="auto"/>
       </w:pPr>
-      <w:r>
-        <w:t>DIAGRAMME DE CONTEXTE</w:t>
-      </w:r>
-    </w:p>
-    <w:p>
-      <w:pPr>
-        <w:autoSpaceDE w:val="0"/>
-        <w:autoSpaceDN w:val="0"/>
-        <w:adjustRightInd w:val="0"/>
-        <w:spacing w:after="0" w:line="240" w:lineRule="auto"/>
-      </w:pPr>
     </w:p>
     <w:p>
       <w:pPr>
@@ -1364,7 +1506,43 @@
           <w:sz w:val="24"/>
           <w:szCs w:val="24"/>
         </w:rPr>
-        <w:t>D’après le diagramme de contexte on déduit 3 grands packages :</w:t>
+        <w:t>D’après le diagramme de contexte on déduit</w:t>
+      </w:r>
+      <w:r>
+        <w:rPr>
+          <w:rFonts w:ascii="SourceSansPro-Light" w:hAnsi="SourceSansPro-Light" w:cs="SourceSansPro-Light"/>
+          <w:color w:val="000000"/>
+          <w:sz w:val="24"/>
+          <w:szCs w:val="24"/>
+        </w:rPr>
+        <w:t xml:space="preserve"> les</w:t>
+      </w:r>
+      <w:r>
+        <w:rPr>
+          <w:rFonts w:ascii="SourceSansPro-Light" w:hAnsi="SourceSansPro-Light" w:cs="SourceSansPro-Light"/>
+          <w:color w:val="000000"/>
+          <w:sz w:val="24"/>
+          <w:szCs w:val="24"/>
+        </w:rPr>
+        <w:t xml:space="preserve"> packages</w:t>
+      </w:r>
+      <w:r>
+        <w:rPr>
+          <w:rFonts w:ascii="SourceSansPro-Light" w:hAnsi="SourceSansPro-Light" w:cs="SourceSansPro-Light"/>
+          <w:color w:val="000000"/>
+          <w:sz w:val="24"/>
+          <w:szCs w:val="24"/>
+        </w:rPr>
+        <w:t xml:space="preserve"> suivants</w:t>
+      </w:r>
+      <w:r>
+        <w:rPr>
+          <w:rFonts w:ascii="SourceSansPro-Light" w:hAnsi="SourceSansPro-Light" w:cs="SourceSansPro-Light"/>
+          <w:color w:val="000000"/>
+          <w:sz w:val="24"/>
+          <w:szCs w:val="24"/>
+        </w:rPr>
+        <w:t> :</w:t>
       </w:r>
     </w:p>
     <w:p>
@@ -1376,16 +1554,93 @@
       <w:pPr>
         <w:pStyle w:val="Textbody"/>
         <w:rPr>
+          <w:rStyle w:val="titre2nstyleCar"/>
+          <w:rFonts w:ascii="Arial" w:hAnsi="Arial" w:cs="FreeSans"/>
+          <w:bCs/>
+          <w:color w:val="auto"/>
+          <w:sz w:val="23"/>
+          <w:szCs w:val="24"/>
+        </w:rPr>
+      </w:pPr>
+      <w:r>
+        <w:rPr>
+          <w:rStyle w:val="titre2nstyleCar"/>
+        </w:rPr>
+        <w:t>L</w:t>
+      </w:r>
+      <w:r>
+        <w:rPr>
+          <w:rStyle w:val="titre2nstyleCar"/>
+        </w:rPr>
+        <w:t xml:space="preserve">A GESTION DES </w:t>
+      </w:r>
+      <w:r>
+        <w:rPr>
+          <w:rStyle w:val="titre2nstyleCar"/>
+        </w:rPr>
+        <w:t>ACHATS</w:t>
+      </w:r>
+      <w:r>
+        <w:rPr>
           <w:rStyle w:val="StrongEmphasis"/>
           <w:rFonts w:ascii="Arial" w:hAnsi="Arial"/>
           <w:b w:val="0"/>
           <w:sz w:val="23"/>
         </w:rPr>
-      </w:pPr>
-      <w:r>
+        <w:t xml:space="preserve"> : </w:t>
+      </w:r>
+    </w:p>
+    <w:p>
+      <w:pPr>
+        <w:pStyle w:val="Textbody"/>
+        <w:rPr>
+          <w:rStyle w:val="StrongEmphasis"/>
+          <w:rFonts w:ascii="Arial" w:hAnsi="Arial"/>
+          <w:b w:val="0"/>
+          <w:sz w:val="23"/>
+        </w:rPr>
+      </w:pPr>
+      <w:r>
+        <w:rPr>
+          <w:rStyle w:val="StrongEmphasis"/>
+          <w:rFonts w:ascii="Arial" w:hAnsi="Arial"/>
+          <w:b w:val="0"/>
+          <w:sz w:val="23"/>
+        </w:rPr>
+        <w:t xml:space="preserve">- </w:t>
+      </w:r>
+      <w:r>
+        <w:rPr>
+          <w:rStyle w:val="StrongEmphasis"/>
+          <w:rFonts w:ascii="Arial" w:hAnsi="Arial"/>
+          <w:b w:val="0"/>
+          <w:sz w:val="23"/>
+        </w:rPr>
+        <w:t>gère les achats d’un client</w:t>
+      </w:r>
+    </w:p>
+    <w:p>
+      <w:pPr>
+        <w:pStyle w:val="Textbody"/>
         <w:rPr>
           <w:rStyle w:val="titre2nstyleCar"/>
         </w:rPr>
+      </w:pPr>
+    </w:p>
+    <w:p>
+      <w:pPr>
+        <w:pStyle w:val="Textbody"/>
+        <w:rPr>
+          <w:rStyle w:val="StrongEmphasis"/>
+          <w:rFonts w:ascii="Arial" w:hAnsi="Arial"/>
+          <w:b w:val="0"/>
+          <w:sz w:val="23"/>
+        </w:rPr>
+      </w:pPr>
+      <w:r>
+        <w:rPr>
+          <w:rStyle w:val="titre2nstyleCar"/>
+        </w:rPr>
         <w:t>L</w:t>
       </w:r>
       <w:r>
@@ -1423,194 +1678,43 @@
         </w:rPr>
         <w:t>- consulter les plats du jour et passer commande</w:t>
       </w:r>
-    </w:p>
-    <w:p>
-      <w:pPr>
-        <w:pStyle w:val="Textbody"/>
+      <w:r>
         <w:rPr>
           <w:rStyle w:val="StrongEmphasis"/>
           <w:rFonts w:ascii="Arial" w:hAnsi="Arial"/>
           <w:b w:val="0"/>
           <w:sz w:val="23"/>
         </w:rPr>
-      </w:pPr>
-      <w:r>
+        <w:t xml:space="preserve"> des plats avec service extérieure système banque </w:t>
+      </w:r>
+    </w:p>
+    <w:p>
+      <w:pPr>
+        <w:pStyle w:val="titre2nstyle"/>
         <w:rPr>
           <w:rStyle w:val="StrongEmphasis"/>
           <w:rFonts w:ascii="Arial" w:hAnsi="Arial"/>
           <w:b w:val="0"/>
           <w:sz w:val="23"/>
         </w:rPr>
-        <w:t>- gestion de la commande, du personnel et des livraisons</w:t>
-      </w:r>
-    </w:p>
-    <w:p>
-      <w:pPr>
-        <w:pStyle w:val="Textbody"/>
+      </w:pPr>
+    </w:p>
+    <w:p>
+      <w:pPr>
+        <w:pStyle w:val="titre2nstyle"/>
         <w:rPr>
           <w:rStyle w:val="StrongEmphasis"/>
-          <w:rFonts w:ascii="Arial" w:hAnsi="Arial"/>
           <w:b w:val="0"/>
-          <w:sz w:val="23"/>
-        </w:rPr>
-      </w:pPr>
-    </w:p>
-    <w:p>
-      <w:pPr>
-        <w:pStyle w:val="titre2nstyle"/>
+          <w:bCs w:val="0"/>
+        </w:rPr>
+      </w:pPr>
+      <w:r>
         <w:rPr>
           <w:rStyle w:val="StrongEmphasis"/>
-          <w:rFonts w:ascii="Arial" w:hAnsi="Arial"/>
           <w:b w:val="0"/>
-          <w:sz w:val="23"/>
-        </w:rPr>
-      </w:pPr>
-      <w:r>
-        <w:rPr>
-          <w:rStyle w:val="StrongEmphasis"/>
-          <w:rFonts w:ascii="Arial" w:hAnsi="Arial"/>
-          <w:b w:val="0"/>
-          <w:sz w:val="23"/>
-        </w:rPr>
-        <w:t>L’</w:t>
-      </w:r>
-      <w:r>
-        <w:rPr>
-          <w:rStyle w:val="StrongEmphasis"/>
-          <w:rFonts w:ascii="Arial" w:hAnsi="Arial"/>
-          <w:b w:val="0"/>
-          <w:sz w:val="23"/>
-        </w:rPr>
-        <w:t>AUTHENTIFICATION</w:t>
-      </w:r>
-      <w:r>
-        <w:rPr>
-          <w:rStyle w:val="StrongEmphasis"/>
-          <w:rFonts w:ascii="Arial" w:hAnsi="Arial"/>
-          <w:b w:val="0"/>
-          <w:sz w:val="23"/>
-        </w:rPr>
-        <w:t> :</w:t>
-      </w:r>
-    </w:p>
-    <w:p>
-      <w:pPr>
-        <w:pStyle w:val="titre2nstyle"/>
-        <w:rPr>
-          <w:rStyle w:val="StrongEmphasis"/>
-          <w:rFonts w:ascii="Arial" w:hAnsi="Arial"/>
-          <w:b w:val="0"/>
-          <w:sz w:val="23"/>
-        </w:rPr>
-      </w:pPr>
-    </w:p>
-    <w:p>
-      <w:pPr>
-        <w:pStyle w:val="Textbody"/>
-        <w:rPr>
-          <w:rStyle w:val="StrongEmphasis"/>
-          <w:rFonts w:ascii="Arial" w:hAnsi="Arial"/>
-          <w:b w:val="0"/>
-          <w:sz w:val="23"/>
-        </w:rPr>
-      </w:pPr>
-      <w:r>
-        <w:rPr>
-          <w:rStyle w:val="StrongEmphasis"/>
-          <w:rFonts w:ascii="Arial" w:hAnsi="Arial"/>
-          <w:b w:val="0"/>
-          <w:sz w:val="23"/>
-        </w:rPr>
-        <w:t xml:space="preserve">- </w:t>
-      </w:r>
-      <w:r>
-        <w:rPr>
-          <w:rStyle w:val="StrongEmphasis"/>
-          <w:rFonts w:ascii="Arial" w:hAnsi="Arial"/>
-          <w:b w:val="0"/>
-          <w:sz w:val="23"/>
-        </w:rPr>
-        <w:t>demande d’authentification ou de l’inscription de l’internaute</w:t>
-      </w:r>
-    </w:p>
-    <w:p>
-      <w:pPr>
-        <w:pStyle w:val="Textbody"/>
-        <w:rPr>
-          <w:rStyle w:val="StrongEmphasis"/>
-          <w:rFonts w:ascii="Arial" w:hAnsi="Arial"/>
-          <w:b w:val="0"/>
-          <w:sz w:val="23"/>
-        </w:rPr>
-      </w:pPr>
-      <w:r>
-        <w:rPr>
-          <w:rStyle w:val="StrongEmphasis"/>
-          <w:rFonts w:ascii="Arial" w:hAnsi="Arial"/>
-          <w:b w:val="0"/>
-          <w:sz w:val="23"/>
-        </w:rPr>
-        <w:t>- selon le statut de l’internaute fédère des droits spécifiques</w:t>
-      </w:r>
-    </w:p>
-    <w:p>
-      <w:pPr>
-        <w:pStyle w:val="Textbody"/>
-        <w:rPr>
-          <w:rStyle w:val="StrongEmphasis"/>
-          <w:rFonts w:ascii="Arial" w:hAnsi="Arial"/>
-          <w:b w:val="0"/>
-          <w:sz w:val="23"/>
-        </w:rPr>
-      </w:pPr>
-    </w:p>
-    <w:p>
-      <w:pPr>
-        <w:pStyle w:val="titre2nstyle"/>
-        <w:rPr>
-          <w:rStyle w:val="StrongEmphasis"/>
-          <w:rFonts w:ascii="Arial" w:hAnsi="Arial"/>
-          <w:b w:val="0"/>
-          <w:sz w:val="23"/>
-        </w:rPr>
-      </w:pPr>
-    </w:p>
-    <w:p>
-      <w:pPr>
-        <w:pStyle w:val="titre2nstyle"/>
-        <w:rPr>
-          <w:rStyle w:val="StrongEmphasis"/>
-          <w:rFonts w:ascii="Arial" w:hAnsi="Arial"/>
-          <w:b w:val="0"/>
-          <w:sz w:val="23"/>
-        </w:rPr>
-      </w:pPr>
-      <w:r>
-        <w:rPr>
-          <w:rStyle w:val="StrongEmphasis"/>
-          <w:rFonts w:ascii="Arial" w:hAnsi="Arial"/>
-          <w:b w:val="0"/>
-          <w:sz w:val="23"/>
-        </w:rPr>
-        <w:t>L</w:t>
-      </w:r>
-      <w:r>
-        <w:rPr>
-          <w:rStyle w:val="StrongEmphasis"/>
-          <w:rFonts w:ascii="Arial" w:hAnsi="Arial"/>
-          <w:b w:val="0"/>
-          <w:sz w:val="23"/>
-        </w:rPr>
-        <w:t>A GESTION ADMINISTRATIVE</w:t>
-      </w:r>
-      <w:r>
-        <w:rPr>
-          <w:rStyle w:val="StrongEmphasis"/>
-          <w:rFonts w:ascii="Arial" w:hAnsi="Arial"/>
-          <w:b w:val="0"/>
-          <w:sz w:val="23"/>
-        </w:rPr>
-        <w:t> :</w:t>
+          <w:bCs w:val="0"/>
+        </w:rPr>
+        <w:t>LA GESTION DES LIVRAISONS :</w:t>
       </w:r>
     </w:p>
     <w:p>
@@ -1641,8 +1745,77 @@
           <w:rFonts w:ascii="Arial" w:hAnsi="Arial"/>
           <w:sz w:val="23"/>
         </w:rPr>
-        <w:t>Edition des plats du jour</w:t>
-      </w:r>
+        <w:t xml:space="preserve">Gère les </w:t>
+      </w:r>
+      <w:r>
+        <w:rPr>
+          <w:rFonts w:ascii="Arial" w:hAnsi="Arial"/>
+          <w:sz w:val="23"/>
+        </w:rPr>
+        <w:t>livraisons :</w:t>
+      </w:r>
+      <w:r>
+        <w:rPr>
+          <w:rFonts w:ascii="Arial" w:hAnsi="Arial"/>
+          <w:sz w:val="23"/>
+        </w:rPr>
+        <w:t xml:space="preserve"> recherche un  livreur, calcul la distance par rapport au client</w:t>
+      </w:r>
+      <w:r>
+        <w:rPr>
+          <w:rFonts w:ascii="Arial" w:hAnsi="Arial"/>
+          <w:sz w:val="23"/>
+        </w:rPr>
+        <w:t xml:space="preserve"> avec système extérieur GPS</w:t>
+      </w:r>
+    </w:p>
+    <w:p>
+      <w:pPr>
+        <w:pStyle w:val="titre2nstyle"/>
+        <w:rPr>
+          <w:rStyle w:val="StrongEmphasis"/>
+          <w:rFonts w:ascii="Arial" w:hAnsi="Arial"/>
+          <w:b w:val="0"/>
+          <w:sz w:val="23"/>
+        </w:rPr>
+      </w:pPr>
+    </w:p>
+    <w:p>
+      <w:pPr>
+        <w:pStyle w:val="titre2nstyle"/>
+        <w:rPr>
+          <w:rStyle w:val="StrongEmphasis"/>
+          <w:rFonts w:ascii="Arial" w:hAnsi="Arial"/>
+          <w:b w:val="0"/>
+          <w:sz w:val="23"/>
+        </w:rPr>
+      </w:pPr>
+      <w:r>
+        <w:t>L</w:t>
+      </w:r>
+      <w:r>
+        <w:t>A GESTION ADMINISTRATIVE</w:t>
+      </w:r>
+      <w:r>
+        <w:rPr>
+          <w:rStyle w:val="StrongEmphasis"/>
+          <w:rFonts w:ascii="Arial" w:hAnsi="Arial"/>
+          <w:b w:val="0"/>
+          <w:sz w:val="23"/>
+        </w:rPr>
+        <w:t> :</w:t>
+      </w:r>
+    </w:p>
+    <w:p>
+      <w:pPr>
+        <w:pStyle w:val="titre2nstyle"/>
+        <w:rPr>
+          <w:rStyle w:val="StrongEmphasis"/>
+          <w:rFonts w:ascii="Arial" w:hAnsi="Arial"/>
+          <w:b w:val="0"/>
+          <w:sz w:val="23"/>
+        </w:rPr>
+      </w:pPr>
     </w:p>
     <w:p>
       <w:pPr>
@@ -1661,66 +1834,8 @@
           <w:rFonts w:ascii="Arial" w:hAnsi="Arial"/>
           <w:sz w:val="23"/>
         </w:rPr>
-        <w:t>Statistique des commandes, gestion des stocks, recette</w:t>
-      </w:r>
-    </w:p>
-    <w:p>
-      <w:pPr>
-        <w:pStyle w:val="Textbody"/>
-        <w:rPr>
-          <w:rFonts w:ascii="Arial" w:hAnsi="Arial"/>
-          <w:sz w:val="23"/>
-        </w:rPr>
-      </w:pPr>
-    </w:p>
-    <w:p>
-      <w:pPr>
-        <w:pStyle w:val="titre2nstyle"/>
-        <w:rPr>
-          <w:rStyle w:val="StrongEmphasis"/>
-          <w:rFonts w:ascii="Arial" w:hAnsi="Arial"/>
-          <w:b w:val="0"/>
-          <w:sz w:val="23"/>
-        </w:rPr>
-      </w:pPr>
-      <w:r>
-        <w:rPr>
-          <w:rStyle w:val="StrongEmphasis"/>
-          <w:rFonts w:ascii="Arial" w:hAnsi="Arial"/>
-          <w:b w:val="0"/>
-          <w:sz w:val="23"/>
-        </w:rPr>
-        <w:t xml:space="preserve">LA GESTION </w:t>
-      </w:r>
-      <w:r>
-        <w:rPr>
-          <w:rStyle w:val="StrongEmphasis"/>
-          <w:rFonts w:ascii="Arial" w:hAnsi="Arial"/>
-          <w:b w:val="0"/>
-          <w:sz w:val="23"/>
-        </w:rPr>
-        <w:t>DES COMMANDES</w:t>
-      </w:r>
-      <w:r>
-        <w:rPr>
-          <w:rStyle w:val="StrongEmphasis"/>
-          <w:rFonts w:ascii="Arial" w:hAnsi="Arial"/>
-          <w:b w:val="0"/>
-          <w:sz w:val="23"/>
-        </w:rPr>
-        <w:t> :</w:t>
-      </w:r>
-    </w:p>
-    <w:p>
-      <w:pPr>
-        <w:pStyle w:val="titre2nstyle"/>
-        <w:rPr>
-          <w:rStyle w:val="StrongEmphasis"/>
-          <w:rFonts w:ascii="Arial" w:hAnsi="Arial"/>
-          <w:b w:val="0"/>
-          <w:sz w:val="23"/>
-        </w:rPr>
-      </w:pPr>
+        <w:t>Edition des plats du jour</w:t>
+      </w:r>
     </w:p>
     <w:p>
       <w:pPr>
@@ -1739,67 +1854,54 @@
           <w:rFonts w:ascii="Arial" w:hAnsi="Arial"/>
           <w:sz w:val="23"/>
         </w:rPr>
-        <w:t>Gère les commandes, les plats</w:t>
-      </w:r>
+        <w:t>Statistique des commandes, gestion des stocks, recette</w:t>
+      </w:r>
+    </w:p>
+    <w:p>
+      <w:pPr>
+        <w:pStyle w:val="Textbody"/>
+        <w:rPr>
+          <w:rFonts w:ascii="Arial" w:hAnsi="Arial"/>
+          <w:sz w:val="23"/>
+        </w:rPr>
+      </w:pPr>
+    </w:p>
+    <w:p>
+      <w:pPr>
+        <w:pStyle w:val="Textbody"/>
+        <w:rPr>
+          <w:rFonts w:ascii="Arial" w:hAnsi="Arial"/>
+          <w:sz w:val="23"/>
+        </w:rPr>
+      </w:pPr>
+      <w:r>
+        <w:rPr>
+          <w:rFonts w:ascii="Arial" w:hAnsi="Arial"/>
+          <w:sz w:val="23"/>
+        </w:rPr>
+        <w:t>Tous ses packages sont liés à un package authentification.</w:t>
+      </w:r>
+    </w:p>
+    <w:p>
+      <w:pPr>
+        <w:pStyle w:val="Textbody"/>
+        <w:rPr>
+          <w:rFonts w:ascii="Arial" w:hAnsi="Arial"/>
+          <w:sz w:val="23"/>
+        </w:rPr>
+      </w:pPr>
     </w:p>
     <w:p>
       <w:pPr>
         <w:pStyle w:val="titre2nstyle"/>
-        <w:rPr>
-          <w:rStyle w:val="StrongEmphasis"/>
-          <w:rFonts w:ascii="Arial" w:hAnsi="Arial"/>
-          <w:b w:val="0"/>
-          <w:sz w:val="23"/>
-        </w:rPr>
-      </w:pPr>
+      </w:pPr>
+      <w:r>
+        <w:t>L’AUTHENTIFICATION :</w:t>
+      </w:r>
     </w:p>
     <w:p>
       <w:pPr>
         <w:pStyle w:val="titre2nstyle"/>
-        <w:rPr>
-          <w:rStyle w:val="StrongEmphasis"/>
-          <w:rFonts w:ascii="Arial" w:hAnsi="Arial"/>
-          <w:b w:val="0"/>
-          <w:sz w:val="23"/>
-        </w:rPr>
-      </w:pPr>
-      <w:r>
-        <w:rPr>
-          <w:rStyle w:val="StrongEmphasis"/>
-          <w:rFonts w:ascii="Arial" w:hAnsi="Arial"/>
-          <w:b w:val="0"/>
-          <w:sz w:val="23"/>
-        </w:rPr>
-        <w:t xml:space="preserve">LA GESTION </w:t>
-      </w:r>
-      <w:r>
-        <w:rPr>
-          <w:rStyle w:val="StrongEmphasis"/>
-          <w:rFonts w:ascii="Arial" w:hAnsi="Arial"/>
-          <w:b w:val="0"/>
-          <w:sz w:val="23"/>
-        </w:rPr>
-        <w:t>DES LIVRAISONS</w:t>
-      </w:r>
-      <w:r>
-        <w:rPr>
-          <w:rStyle w:val="StrongEmphasis"/>
-          <w:rFonts w:ascii="Arial" w:hAnsi="Arial"/>
-          <w:b w:val="0"/>
-          <w:sz w:val="23"/>
-        </w:rPr>
-        <w:t> :</w:t>
-      </w:r>
-    </w:p>
-    <w:p>
-      <w:pPr>
-        <w:pStyle w:val="titre2nstyle"/>
-        <w:rPr>
-          <w:rStyle w:val="StrongEmphasis"/>
-          <w:rFonts w:ascii="Arial" w:hAnsi="Arial"/>
-          <w:b w:val="0"/>
-          <w:sz w:val="23"/>
-        </w:rPr>
       </w:pPr>
     </w:p>
     <w:p>
@@ -1819,26 +1921,64 @@
           <w:rFonts w:ascii="Arial" w:hAnsi="Arial"/>
           <w:sz w:val="23"/>
         </w:rPr>
-        <w:t xml:space="preserve">Gère les </w:t>
-      </w:r>
-      <w:proofErr w:type="gramStart"/>
-      <w:r>
-        <w:rPr>
-          <w:rFonts w:ascii="Arial" w:hAnsi="Arial"/>
-          <w:sz w:val="23"/>
-        </w:rPr>
-        <w:t>livraisons ,</w:t>
-      </w:r>
-      <w:proofErr w:type="gramEnd"/>
-      <w:r>
-        <w:rPr>
-          <w:rFonts w:ascii="Arial" w:hAnsi="Arial"/>
-          <w:sz w:val="23"/>
-        </w:rPr>
-        <w:t xml:space="preserve"> recherche un  livreur, calcul la distance par rapport au client</w:t>
-      </w:r>
-      <w:bookmarkStart w:id="0" w:name="_GoBack"/>
-      <w:bookmarkEnd w:id="0"/>
+        <w:t>Demande  l’inscription ou l’authentification d’un internaute</w:t>
+      </w:r>
+    </w:p>
+    <w:p>
+      <w:pPr>
+        <w:pStyle w:val="Textbody"/>
+        <w:numPr>
+          <w:ilvl w:val="0"/>
+          <w:numId w:val="1"/>
+        </w:numPr>
+        <w:rPr>
+          <w:rFonts w:ascii="Arial" w:hAnsi="Arial"/>
+          <w:sz w:val="23"/>
+        </w:rPr>
+      </w:pPr>
+      <w:r>
+        <w:rPr>
+          <w:rFonts w:ascii="Arial" w:hAnsi="Arial"/>
+          <w:sz w:val="23"/>
+        </w:rPr>
+        <w:t>Selon le statut de l’internaute lui donne accès aux droits spécifiques</w:t>
+      </w:r>
+    </w:p>
+    <w:p>
+      <w:pPr>
+        <w:pStyle w:val="Textbody"/>
+        <w:rPr>
+          <w:rFonts w:ascii="Arial" w:hAnsi="Arial"/>
+          <w:sz w:val="23"/>
+        </w:rPr>
+      </w:pPr>
+    </w:p>
+    <w:p>
+      <w:pPr>
+        <w:pStyle w:val="Textbody"/>
+        <w:rPr>
+          <w:rFonts w:ascii="Arial" w:hAnsi="Arial"/>
+          <w:sz w:val="23"/>
+        </w:rPr>
+      </w:pPr>
+    </w:p>
+    <w:p>
+      <w:pPr>
+        <w:pStyle w:val="Textbody"/>
+        <w:rPr>
+          <w:rFonts w:ascii="Arial" w:hAnsi="Arial"/>
+          <w:sz w:val="23"/>
+        </w:rPr>
+      </w:pPr>
+    </w:p>
+    <w:p>
+      <w:pPr>
+        <w:pStyle w:val="Textbody"/>
+        <w:rPr>
+          <w:rFonts w:ascii="Arial" w:hAnsi="Arial"/>
+          <w:sz w:val="23"/>
+        </w:rPr>
+      </w:pPr>
     </w:p>
     <w:p>
       <w:pPr>
@@ -2411,7 +2551,6 @@
   <w:style w:type="character" w:default="1" w:styleId="Policepardfaut">
     <w:name w:val="Default Paragraph Font"/>
     <w:uiPriority w:val="1"/>
-    <w:semiHidden/>
     <w:unhideWhenUsed/>
   </w:style>
   <w:style w:type="table" w:default="1" w:styleId="TableauNormal">

</xml_diff>

<commit_message>
modification du 13-06-2016 11h44
</commit_message>
<xml_diff>
--- a/solution_technique.docx
+++ b/solution_technique.docx
@@ -1228,8 +1228,6 @@
           <w:szCs w:val="24"/>
         </w:rPr>
       </w:pPr>
-      <w:bookmarkStart w:id="0" w:name="_GoBack"/>
-      <w:bookmarkEnd w:id="0"/>
     </w:p>
     <w:p>
       <w:pPr>
@@ -1572,13 +1570,7 @@
         <w:rPr>
           <w:rStyle w:val="titre2nstyleCar"/>
         </w:rPr>
-        <w:t xml:space="preserve">A GESTION DES </w:t>
-      </w:r>
-      <w:r>
-        <w:rPr>
-          <w:rStyle w:val="titre2nstyleCar"/>
-        </w:rPr>
-        <w:t>ACHATS</w:t>
+        <w:t>A GESTION DES ACHATS</w:t>
       </w:r>
       <w:r>
         <w:rPr>
@@ -1942,6 +1934,132 @@
           <w:sz w:val="23"/>
         </w:rPr>
         <w:t>Selon le statut de l’internaute lui donne accès aux droits spécifiques</w:t>
+      </w:r>
+    </w:p>
+    <w:p>
+      <w:pPr>
+        <w:pStyle w:val="Textbody"/>
+        <w:rPr>
+          <w:rFonts w:ascii="Arial" w:hAnsi="Arial"/>
+          <w:sz w:val="23"/>
+        </w:rPr>
+      </w:pPr>
+    </w:p>
+    <w:p>
+      <w:pPr>
+        <w:autoSpaceDE w:val="0"/>
+        <w:autoSpaceDN w:val="0"/>
+        <w:adjustRightInd w:val="0"/>
+        <w:spacing w:after="0" w:line="240" w:lineRule="auto"/>
+        <w:rPr>
+          <w:rFonts w:ascii="SourceSansPro-Light" w:hAnsi="SourceSansPro-Light" w:cs="SourceSansPro-Light"/>
+          <w:color w:val="E74422"/>
+          <w:sz w:val="29"/>
+          <w:szCs w:val="29"/>
+        </w:rPr>
+      </w:pPr>
+      <w:r>
+        <w:rPr>
+          <w:rFonts w:ascii="SourceSansPro-Light" w:hAnsi="SourceSansPro-Light" w:cs="SourceSansPro-Light"/>
+          <w:color w:val="E74422"/>
+          <w:sz w:val="36"/>
+          <w:szCs w:val="36"/>
+        </w:rPr>
+        <w:t>L</w:t>
+      </w:r>
+      <w:r>
+        <w:rPr>
+          <w:rFonts w:ascii="SourceSansPro-Light" w:hAnsi="SourceSansPro-Light" w:cs="SourceSansPro-Light"/>
+          <w:color w:val="E74422"/>
+          <w:sz w:val="29"/>
+          <w:szCs w:val="29"/>
+        </w:rPr>
+        <w:t xml:space="preserve">E DIAGRAMME DE </w:t>
+      </w:r>
+      <w:r>
+        <w:rPr>
+          <w:rFonts w:ascii="SourceSansPro-Light" w:hAnsi="SourceSansPro-Light" w:cs="SourceSansPro-Light"/>
+          <w:color w:val="E74422"/>
+          <w:sz w:val="29"/>
+          <w:szCs w:val="29"/>
+        </w:rPr>
+        <w:t>PACKAGES</w:t>
+      </w:r>
+      <w:bookmarkStart w:id="0" w:name="_GoBack"/>
+      <w:bookmarkEnd w:id="0"/>
+    </w:p>
+    <w:p>
+      <w:pPr>
+        <w:pStyle w:val="Textbody"/>
+        <w:rPr>
+          <w:rFonts w:ascii="Arial" w:hAnsi="Arial"/>
+          <w:sz w:val="23"/>
+        </w:rPr>
+      </w:pPr>
+    </w:p>
+    <w:p>
+      <w:pPr>
+        <w:pStyle w:val="Textbody"/>
+        <w:rPr>
+          <w:rFonts w:ascii="Arial" w:hAnsi="Arial"/>
+          <w:sz w:val="23"/>
+        </w:rPr>
+      </w:pPr>
+      <w:r>
+        <w:rPr>
+          <w:rFonts w:ascii="Arial" w:hAnsi="Arial"/>
+          <w:noProof/>
+          <w:sz w:val="23"/>
+          <w:lang w:eastAsia="fr-FR" w:bidi="ar-SA"/>
+        </w:rPr>
+        <w:drawing>
+          <wp:inline distT="0" distB="0" distL="0" distR="0">
+            <wp:extent cx="5756910" cy="3547745"/>
+            <wp:effectExtent l="0" t="0" r="0" b="0"/>
+            <wp:docPr id="1" name="Image 1"/>
+            <wp:cNvGraphicFramePr>
+              <a:graphicFrameLocks xmlns:a="http://schemas.openxmlformats.org/drawingml/2006/main" noChangeAspect="1"/>
+            </wp:cNvGraphicFramePr>
+            <a:graphic xmlns:a="http://schemas.openxmlformats.org/drawingml/2006/main">
+              <a:graphicData uri="http://schemas.openxmlformats.org/drawingml/2006/picture">
+                <pic:pic xmlns:pic="http://schemas.openxmlformats.org/drawingml/2006/picture">
+                  <pic:nvPicPr>
+                    <pic:cNvPr id="0" name="Picture 1"/>
+                    <pic:cNvPicPr>
+                      <a:picLocks noChangeAspect="1" noChangeArrowheads="1"/>
+                    </pic:cNvPicPr>
+                  </pic:nvPicPr>
+                  <pic:blipFill>
+                    <a:blip r:embed="rId6">
+                      <a:extLst>
+                        <a:ext uri="{28A0092B-C50C-407E-A947-70E740481C1C}">
+                          <a14:useLocalDpi xmlns:a14="http://schemas.microsoft.com/office/drawing/2010/main" val="0"/>
+                        </a:ext>
+                      </a:extLst>
+                    </a:blip>
+                    <a:srcRect/>
+                    <a:stretch>
+                      <a:fillRect/>
+                    </a:stretch>
+                  </pic:blipFill>
+                  <pic:spPr bwMode="auto">
+                    <a:xfrm>
+                      <a:off x="0" y="0"/>
+                      <a:ext cx="5756910" cy="3547745"/>
+                    </a:xfrm>
+                    <a:prstGeom prst="rect">
+                      <a:avLst/>
+                    </a:prstGeom>
+                    <a:noFill/>
+                    <a:ln>
+                      <a:noFill/>
+                    </a:ln>
+                  </pic:spPr>
+                </pic:pic>
+              </a:graphicData>
+            </a:graphic>
+          </wp:inline>
+        </w:drawing>
       </w:r>
     </w:p>
     <w:p>
@@ -2551,6 +2669,7 @@
   <w:style w:type="character" w:default="1" w:styleId="Policepardfaut">
     <w:name w:val="Default Paragraph Font"/>
     <w:uiPriority w:val="1"/>
+    <w:semiHidden/>
     <w:unhideWhenUsed/>
   </w:style>
   <w:style w:type="table" w:default="1" w:styleId="TableauNormal">

</xml_diff>

<commit_message>
modification 15-06-2017 a 10:45
</commit_message>
<xml_diff>
--- a/solution_technique.docx
+++ b/solution_technique.docx
@@ -1331,9 +1331,9 @@
         </w:rPr>
         <w:drawing>
           <wp:inline distT="0" distB="0" distL="0" distR="0">
-            <wp:extent cx="5756910" cy="4037965"/>
-            <wp:effectExtent l="0" t="0" r="0" b="635"/>
-            <wp:docPr id="3" name="Image 3"/>
+            <wp:extent cx="5756910" cy="3716020"/>
+            <wp:effectExtent l="0" t="0" r="0" b="0"/>
+            <wp:docPr id="1" name="Image 1"/>
             <wp:cNvGraphicFramePr>
               <a:graphicFrameLocks xmlns:a="http://schemas.openxmlformats.org/drawingml/2006/main" noChangeAspect="1"/>
             </wp:cNvGraphicFramePr>
@@ -1362,7 +1362,7 @@
                   <pic:spPr bwMode="auto">
                     <a:xfrm>
                       <a:off x="0" y="0"/>
-                      <a:ext cx="5756910" cy="4037965"/>
+                      <a:ext cx="5756910" cy="3716020"/>
                     </a:xfrm>
                     <a:prstGeom prst="rect">
                       <a:avLst/>
@@ -1928,9 +1928,9 @@
         </w:rPr>
         <w:drawing>
           <wp:inline distT="0" distB="0" distL="0" distR="0">
-            <wp:extent cx="5749925" cy="3496945"/>
-            <wp:effectExtent l="0" t="0" r="3175" b="8255"/>
-            <wp:docPr id="4" name="Image 4"/>
+            <wp:extent cx="5735320" cy="3496945"/>
+            <wp:effectExtent l="0" t="0" r="0" b="8255"/>
+            <wp:docPr id="2" name="Image 2"/>
             <wp:cNvGraphicFramePr>
               <a:graphicFrameLocks xmlns:a="http://schemas.openxmlformats.org/drawingml/2006/main" noChangeAspect="1"/>
             </wp:cNvGraphicFramePr>
@@ -1959,7 +1959,7 @@
                   <pic:spPr bwMode="auto">
                     <a:xfrm>
                       <a:off x="0" y="0"/>
-                      <a:ext cx="5749925" cy="3496945"/>
+                      <a:ext cx="5735320" cy="3496945"/>
                     </a:xfrm>
                     <a:prstGeom prst="rect">
                       <a:avLst/>
@@ -1975,17 +1975,17 @@
           </wp:inline>
         </w:drawing>
       </w:r>
-    </w:p>
-    <w:p>
-      <w:pPr>
-        <w:pStyle w:val="Textbody"/>
-        <w:rPr>
-          <w:rFonts w:ascii="Arial" w:hAnsi="Arial"/>
-          <w:sz w:val="23"/>
-        </w:rPr>
-      </w:pPr>
       <w:bookmarkStart w:id="0" w:name="_GoBack"/>
       <w:bookmarkEnd w:id="0"/>
+    </w:p>
+    <w:p>
+      <w:pPr>
+        <w:pStyle w:val="Textbody"/>
+        <w:rPr>
+          <w:rFonts w:ascii="Arial" w:hAnsi="Arial"/>
+          <w:sz w:val="23"/>
+        </w:rPr>
+      </w:pPr>
     </w:p>
     <w:sectPr>
       <w:pgSz w:w="11906" w:h="16838"/>

</xml_diff>